<commit_message>
add box plot generation for model evaluation metrics; refactor evaluation logic and enhance logging
</commit_message>
<xml_diff>
--- a/report/report.docx
+++ b/report/report.docx
@@ -24,7 +24,7 @@
     </w:p>
     <w:p>
       <w:r>
-        <w:t>In questo progetto di ingegneria del software viene realizzato un dataset a partire da due progetti open source, finalizzato allo studio della predizione della buggyness a livello di metodo software. Il dataset comprende informazioni dettagliate sui metodi presenti in diverse release, con annotazioni sul loro stato buggy o non buggy. Su tale dataset vengono addestrati e valutati diversi modelli di machine learning con l’obiettivo di prevedere se, all’interno di una specifica release, un metodo risulti buggy. L’analisi consente di confrontare le prestazioni di modelli classici e avanzati, individuando le caratteristiche maggiormente rilevanti per la predizione degli errori. I risultati ottenuti evidenziano la possibilità di identificare con buona accuratezza i metodi problematici, fornendo un supporto significativo alle attività di testing e manutenzione. Il progetto contribuisce a migliorare la gestione della qualità del software tramite approcci data-driven, promuovendo processi di sviluppo più efficienti e affidabili.</w:t>
+        <w:t>In questo progetto di ingegneria del software viene realizzato un dataset a partire da due progetti open source, con l’obiettivo non solo di raccogliere informazioni sui metodi presenti in diverse release, ma soprattutto di analizzare l’impatto del refactoring sulla qualità del software. Il dataset comprende annotazioni dettagliate sullo stato buggy o non buggy dei metodi, insieme a numerose metriche statiche. Su questa base vengono addestrati e valutati diversi modelli di machine learning per prevedere, all’interno di una specifica release, se un metodo sia incline a presentare bug. L’analisi mira a comprendere se interventi di refactoring, guidati da metriche strutturali, possano contribuire a ridurre la probabilità di introdurre difetti, migliorando così la manutenibilità e la robustezza del codice. I risultati ottenuti mettono in evidenza la possibilità di identificare con buona accuratezza i metodi problematici, offrendo un valido supporto alle decisioni in fase di testing e manutenzione. Il progetto dimostra come approcci data-driven possano favorire strategie di sviluppo più efficaci, orientate alla prevenzione dei bug prima ancora della loro manifestazione.</w:t>
       </w:r>
     </w:p>
     <w:p>
@@ -41,7 +41,10 @@
     </w:p>
     <w:p>
       <w:r>
-        <w:t>La manutenibilità del software rappresenta una delle sfide più rilevanti nello sviluppo di sistemi complessi e in continua evoluzione. Il codice sorgente, infatti, subisce modifiche frequenti per correggere errori, aggiungere funzionalità o adattarsi a nuovi requisiti, e tali interventi possono influire significativamente sulla qualità complessiva del software. In particolare, la presenza di difetti (bug) nei metodi software è un indicatore critico di rischio che può compromettere la stabilità e l’affidabilità del sistema, oltre a incrementare i costi e i tempi di manutenzione. Per questi motivi, comprendere e prevedere la propensione ai difetti a livello di singolo metodo diventa un elemento chiave per supportare processi di sviluppo più efficaci e orientati alla qualità.</w:t>
+        <w:t xml:space="preserve">La manutenibilità del software rappresenta una delle sfide più rilevanti nello sviluppo di sistemi complessi e in continua evoluzione. Il codice sorgente, infatti, subisce modifiche frequenti per correggere errori, aggiungere funzionalità o adattarsi a nuovi requisiti, e tali interventi possono influire significativamente sulla qualità complessiva del software. In particolare, la presenza di difetti (bug) nei metodi software è un indicatore critico di rischio che può compromettere la stabilità e l’affidabilità del sistema, oltre a incrementare i costi e i tempi di manutenzione. Per questi motivi, comprendere e prevedere la propensione ai difetti a livello di singolo metodo diventa un elemento chiave per </w:t>
+      </w:r>
+      <w:r>
+        <w:t>supportare processi di sviluppo più efficaci e orientati alla qualità.</w:t>
       </w:r>
     </w:p>
     <w:p>
@@ -68,6 +71,7 @@
         </w:numPr>
       </w:pPr>
       <w:r>
+        <w:lastRenderedPageBreak/>
         <w:t>Misurazioni e metodologia</w:t>
       </w:r>
     </w:p>
@@ -85,11 +89,7 @@
     </w:p>
     <w:p>
       <w:r>
-        <w:t xml:space="preserve">Il dataset utilizzato per l’analisi è stato creato a partire da due progetti open source, Bookkeeper e OpenJPA, entrambi con un </w:t>
-      </w:r>
-      <w:r>
-        <w:lastRenderedPageBreak/>
-        <w:t>numero significativo di release ottenute tramite il sistema di tracciamento Jira. Per ciascuna release sono stati raccolti i metodi presenti, insieme alle loro caratteristiche statiche e dinamiche. L’estrazione delle etichette “buggy” è stata eseguita collegando i commit ai ticket Jira utilizzando la tecnica Proportion per assegnare le versioni affette ai ticket privi di tale informazione esplicita. Questa metodologia ha consentito di associare in modo più completo i difetti ai metodi coinvolti nelle varie release. Il dataset finale comprende informazioni su metodi e release, con una varietà di metriche relative alla struttura del codice e alla sua evoluzione nel tempo.</w:t>
+        <w:t>Il dataset utilizzato per l’analisi è stato creato a partire da due progetti open source, Bookkeeper e OpenJPA, entrambi con un numero significativo di release ottenute tramite il sistema di tracciamento Jira. Per ciascuna release sono stati raccolti i metodi presenti, insieme alle loro caratteristiche statiche e dinamiche. L’estrazione delle etichette “buggy” è stata eseguita collegando i commit ai ticket Jira utilizzando la tecnica Proportion per assegnare le versioni affette ai ticket privi di tale informazione esplicita. Questa metodologia ha consentito di associare in modo più completo i difetti ai metodi coinvolti nelle varie release. Il dataset finale comprende informazioni su metodi e release, con una varietà di metriche relative alla struttura del codice e alla sua evoluzione nel tempo.</w:t>
       </w:r>
     </w:p>
     <w:p>
@@ -116,10 +116,10 @@
     </w:p>
     <w:p>
       <w:r>
-        <w:t xml:space="preserve">L’analisi delle correlazioni statistiche tra ciascuna metrica e la variabile target Buggy, condotta utilizzando i coefficienti di Pearson e Spearman, ha messo in evidenza una marcata differenza nella natura dei due progetti. In Bookkeeper, le metriche storiche si sono dimostrate più rilevanti rispetto a quelle strutturali. In particolare, si osservano forti </w:t>
-      </w:r>
-      <w:r>
-        <w:t>correlazioni negative con la presenza di bug per metriche come AvgChurn (Pearson pari a -0.40), AddedLines (Spearman pari a -0.35), AvgAddedLines (Pearson pari a -0.36) e MethodHistories (Pearson pari a -0.31). Questo suggerisce che metodi frequentemente modificati ma con modifiche di entità contenuta tendono a stabilizzarsi nel tempo, risultando meno soggetti a introdurre bug.</w:t>
+        <w:t xml:space="preserve">L’analisi delle correlazioni statistiche tra ciascuna metrica e la variabile target Buggy, </w:t>
+      </w:r>
+      <w:r>
+        <w:t>condotta utilizzando i coefficienti di Pearson e Spearman, ha messo in evidenza una marcata differenza nella natura dei due progetti. In Bookkeeper, le metriche storiche si sono dimostrate più rilevanti rispetto a quelle strutturali. In particolare, si osservano forti correlazioni negative con la presenza di bug per metriche come AvgChurn (Pearson pari a -0.40), AddedLines (Spearman pari a -0.35), AvgAddedLines (Pearson pari a -0.36) e MethodHistories (Pearson pari a -0.31). Questo suggerisce che metodi frequentemente modificati ma con modifiche di entità contenuta tendono a stabilizzarsi nel tempo, risultando meno soggetti a introdurre bug.</w:t>
       </w:r>
     </w:p>
     <w:p>
@@ -146,16 +146,16 @@
     </w:p>
     <w:p>
       <w:r>
-        <w:t>Il protocollo sperimentale adottato si basa su uno schema temporale walk-forward, in cui ogni release viene predetta utilizzando esclusivamente i dati provenienti dalle versioni precedenti. Questa strategia, oltre a prevenire fenomeni di data leakage, simula realisticamente lo scenario in cui un modello predittivo viene impiegato per supportare decisioni su nuove versioni del software.</w:t>
+        <w:t xml:space="preserve">Il protocollo sperimentale adottato si basa su uno schema temporale walk-forward, in cui ogni release viene predetta utilizzando esclusivamente i dati provenienti dalle versioni precedenti. Questa strategia, oltre a prevenire fenomeni di data leakage, simula realisticamente lo scenario in cui un modello </w:t>
+      </w:r>
+      <w:r>
+        <w:lastRenderedPageBreak/>
+        <w:t>predittivo viene impiegato per supportare decisioni su nuove versioni del software.</w:t>
       </w:r>
     </w:p>
     <w:p>
       <w:r>
-        <w:t xml:space="preserve">Per la selezione automatica delle feature è stato utilizzato l'information gain con soglia pari a 1. Questo approccio ha permesso di ridurre la dimensionalità del problema mantenendo </w:t>
-      </w:r>
-      <w:r>
-        <w:lastRenderedPageBreak/>
-        <w:t>prestazioni sostanzialmente invariate. In Bookkeeper, ad esempio, il numero di feature è passato da 22 a 13, mentre in OpenJPA si è ridotto da 22 a 18. Nonostante ciò, i modelli costruiti su queste sottoinsiemi hanno mostrato performance molto simili a quelli basati su tutte le feature. Nel caso di Bookkeeper, ad esempio, la AUC del classificatore Random Forest si è mantenuta stabile (da 0.74 con tutte le feature a 0.73 con info gain), così come la precisione (0.55 con tutte le feature e 0.54 con info gain). Questo risultato dimostra che, sebbene l'approccio none produca risultati validi, l’uso dell’information gain consente di semplificare il modello, riducendo la complessità computazionale e migliorando la comprensibilità, senza compromettere in modo significativo la capacità predittiva.</w:t>
+        <w:t>Per la selezione automatica delle feature è stato utilizzato l'information gain con soglia pari a 1. Questo approccio ha permesso di ridurre la dimensionalità del problema mantenendo prestazioni sostanzialmente invariate. In Bookkeeper, ad esempio, il numero di feature è passato da 22 a 13, mentre in OpenJPA si è ridotto da 22 a 18. Nonostante ciò, i modelli costruiti su queste sottoinsiemi hanno mostrato performance molto simili a quelli basati su tutte le feature. Nel caso di Bookkeeper, ad esempio, la AUC del classificatore Random Forest si è mantenuta stabile (da 0.74 con tutte le feature a 0.73 con info gain), così come la precisione (0.55 con tutte le feature e 0.54 con info gain). Questo risultato dimostra che, sebbene l'approccio none produca risultati validi, l’uso dell’information gain consente di semplificare il modello, riducendo la complessità computazionale e migliorando la comprensibilità, senza compromettere in modo significativo la capacità predittiva.</w:t>
       </w:r>
     </w:p>
     <w:p>
@@ -182,10 +182,13 @@
     </w:p>
     <w:p>
       <w:r>
-        <w:t xml:space="preserve">Nell’analisi si è assunta l’indipendenza tra le coppie metodo–release, trattandole come unità distinte, anche se in realtà possono esistere dipendenze temporali tra versioni consecutive. </w:t>
-      </w:r>
-      <w:r>
-        <w:t>La scelta di limitare la sperimentazione a tre classificatori noti è stata motivata dall’obiettivo di focalizzarsi su modelli ampiamente studiati e interpretabili. È stato considerato che, qualora un metodo non fosse stato modificato in una release, le sue metriche statiche (come LOC e numero di statement) restassero invariate rispetto alla release precedente. Il refactoring manuale rilevante è stato eseguito da un singolo sviluppatore, pertanto cambiamenti stilistici minori e non funzionali sono stati ignorati nel processo di analisi. Poiché non sono disponibili strumenti di analisi statica specifici a livello di metodo, sono stati implementati estrattori di metriche personalizzati basati sul parsing del codice sorgente con l’ausilio di JavaParser. Questa soluzione ha consentito di calcolare in modo affidabile le metriche di complessità e struttura a livello metodologico, riducendo potenziali errori di attribuzione e garantendo coerenza nell’estrazione delle feature.</w:t>
+        <w:t>Nell’analisi si è assunta l’indipendenza tra le coppie metodo–release, trattandole come unità distinte, anche se in realtà possono esistere dipendenze temporali tra versioni consecutive. La scelta di limitare la sperimentazione a tre classificatori noti è stata motivata dall’obiettivo di focalizzarsi su modell</w:t>
+      </w:r>
+      <w:r>
+        <w:t>o</w:t>
+      </w:r>
+      <w:r>
+        <w:t>i ampiamente studiati e interpretabili. È stato considerato che, qualora un metodo non fosse stato modificato in una release, le sue metriche statiche (come LOC e numero di statement) restassero invariate rispetto alla release precedente. Il refactoring manuale rilevante è stato eseguito da un singolo sviluppatore, pertanto cambiamenti stilistici minori e non funzionali sono stati ignorati nel processo di analisi. Poiché non sono disponibili strumenti di analisi statica specifici a livello di metodo, sono stati implementati estrattori di metriche personalizzati basati sul parsing del codice sorgente con l’ausilio di JavaParser. Questa soluzione ha consentito di calcolare in modo affidabile le metriche di complessità e struttura a livello metodologico, riducendo potenziali errori di attribuzione e garantendo coerenza nell’estrazione delle feature.</w:t>
       </w:r>
     </w:p>
     <w:p>
@@ -225,16 +228,16 @@
     </w:p>
     <w:p>
       <w:r>
-        <w:t>L’analisi della correlazione tra le feature raccolte e la bugginess ha guidato la selezione delle feature actionable da usare come criterio prioritario di refactoring. Per il progetto Bookkeeper, la metrica con maggiore correlazione assoluta è risultata essere la complessità ciclomatica (ρ = 0.059 Spearman), sebbene di valore basso. È stata comunque scelta in quanto metrica interpretabile, ben supportata in letteratura, e direttamente mitigabile tramite refactoring. È stato quindi selezionato il metodo con massima complessità ciclomatica nella release più recente, ovvero processPacket nella classe BookieServer, versione 4.2.1, con un valore di 34.</w:t>
+        <w:t xml:space="preserve">L’analisi della correlazione tra le feature raccolte e la bugginess ha guidato la selezione delle feature actionable da usare come criterio prioritario di refactoring. Per il progetto Bookkeeper, la metrica con maggiore correlazione assoluta è risultata essere la complessità ciclomatica (ρ = 0.059 Spearman), sebbene di valore basso. È stata comunque scelta in quanto metrica interpretabile, ben supportata in letteratura, e direttamente mitigabile tramite refactoring. È stato quindi selezionato il metodo con massima complessità ciclomatica nella release più </w:t>
+      </w:r>
+      <w:r>
+        <w:lastRenderedPageBreak/>
+        <w:t>recente, ovvero processPacket nella classe BookieServer, versione 4.2.1, con un valore di 34.</w:t>
       </w:r>
     </w:p>
     <w:p>
       <w:r>
-        <w:t xml:space="preserve">Per OpenJPA, invece, la metrica con la più alta correlazione è risultata il numero di statement (ρ = 0.253 Spearman). Anche in questo caso, si </w:t>
-      </w:r>
-      <w:r>
-        <w:lastRenderedPageBreak/>
-        <w:t>tratta di una caratteristica significativa e correggibile. È stato dunque selezionato il metodo eval della classe JPQLExpressionBuilder, versione 1.2.0, con 175 statement.</w:t>
+        <w:t>Per OpenJPA, invece, la metrica con la più alta correlazione è risultata il numero di statement (ρ = 0.253 Spearman). Anche in questo caso, si tratta di una caratteristica significativa e correggibile. È stato dunque selezionato il metodo eval della classe JPQLExpressionBuilder, versione 1.2.0, con 175 statement.</w:t>
       </w:r>
     </w:p>
     <w:p>
@@ -322,7 +325,11 @@
     </w:p>
     <w:p>
       <w:r>
-        <w:t>La compilazione e i test unitari hanno confermato la corretta funzionalità del codice refattorizzato. Nel caso di OpenJPA, durante la fase di testing sono stati rilevati alcuni errori, tuttavia si è verificato che tali errori erano già presenti prima del refactoring e non coinvolgevano il metodo oggetto dell’intervento</w:t>
+        <w:t xml:space="preserve">La compilazione e i test unitari hanno confermato la corretta funzionalità del codice refattorizzato. Nel caso di OpenJPA, durante la fase di testing sono stati rilevati alcuni errori, tuttavia si è verificato che tali errori erano già presenti prima del refactoring e non </w:t>
+      </w:r>
+      <w:r>
+        <w:lastRenderedPageBreak/>
+        <w:t>coinvolgevano il metodo oggetto dell’intervento</w:t>
       </w:r>
       <w:r>
         <w:t>.</w:t>
@@ -331,11 +338,7 @@
         <w:t xml:space="preserve"> </w:t>
       </w:r>
       <w:r>
-        <w:t xml:space="preserve">Probabilmente queste problematiche sono dovute a incompatibilità tra le versioni di Java utilizzate, dato che il </w:t>
-      </w:r>
-      <w:r>
-        <w:lastRenderedPageBreak/>
-        <w:t>progetto è strutturato per Java 5, una versione ormai obsoleta e difficilmente installabile nei moderni ambienti di sviluppo.</w:t>
+        <w:t>Probabilmente queste problematiche sono dovute a incompatibilità tra le versioni di Java utilizzate, dato che il progetto è strutturato per Java 5, una versione ormai obsoleta e difficilmente installabile nei moderni ambienti di sviluppo.</w:t>
       </w:r>
       <w:r>
         <w:t xml:space="preserve"> Le metriche mostrano una riduzione significativa, con la complessità ciclomatica di processPacket diminuita di circa il 79% e il numero di statement di eval ridotto di oltre il 90%.</w:t>
@@ -384,7 +387,10 @@
         <w:t>, come mostrato nella Tabella x</w:t>
       </w:r>
       <w:r>
-        <w:t>, il dataset iniziale (A) contiene 7132 metodi effettivamente buggy. La porzione B+ rappresenta i metodi buggy in cui è presente almeno una delle feature actionable; in questo sottoinsieme si contano 7032 metodi. La porzione C, al contrario, include i soli metodi buggy in cui tali feature sono già assenti (solo 100 metodi). Quando le feature actionable in B+ vengono simulate come rimosse (dataset B), il numero di metodi predetti come buggy dal classificatore si riduce da 7032 a 6985. Si osserva quindi una diminuzione di 47 metodi buggy previsti, corrispondente a una riduzione del 6.7% rispetto al sottoinsieme B+ e di circa lo 0.66% rispetto all’intero dataset A. Sebbene l’effetto assoluto sembri contenuto, va sottolineato che la rimozione ha riguardato solo un numero selezionato di feature, e che il modello mantiene una soglia di cautela elevata nella classificazione.</w:t>
+        <w:t xml:space="preserve">, il dataset iniziale (A) contiene 7132 metodi effettivamente buggy. La porzione B+ rappresenta i metodi buggy in cui è presente almeno una delle feature actionable; in questo sottoinsieme si contano 7032 metodi. La porzione C, al contrario, include i soli metodi buggy in cui tali feature sono già assenti (solo 100 metodi). Quando le feature actionable in B+ vengono simulate come rimosse (dataset B), il numero di metodi predetti come buggy dal classificatore si riduce da 7032 a 6985. Si osserva quindi una diminuzione di 47 metodi buggy previsti, corrispondente a una riduzione del 6.7% rispetto al sottoinsieme B+ e di circa lo 0.66% rispetto all’intero dataset A. Sebbene l’effetto assoluto sembri contenuto, va sottolineato che la rimozione ha riguardato solo un numero selezionato di feature, e che il </w:t>
+      </w:r>
+      <w:r>
+        <w:t>modello mantiene una soglia di cautela elevata nella classificazione.</w:t>
       </w:r>
     </w:p>
     <w:p>
@@ -903,16 +909,13 @@
         </w:numPr>
       </w:pPr>
       <w:r>
+        <w:lastRenderedPageBreak/>
         <w:t>Discussioni e minacce</w:t>
       </w:r>
     </w:p>
     <w:p>
       <w:r>
-        <w:t xml:space="preserve">I risultati ottenuti permettono di rispondere in modo diretto alle due domande di ricerca. Per </w:t>
-      </w:r>
-      <w:r>
-        <w:lastRenderedPageBreak/>
-        <w:t>la RQ1, il classificatore più efficace è risultato essere Random Forest, che ha ottenuto le migliori prestazioni in termini di AUC e recall, dimostrandosi il più adatto a identificare metodi buggy sia in Bookkeeper che in OpenJPA. Il suo comportamento stabile e la capacità di gestire feature rumore confermano l’efficacia di modelli ensemble in contesti ad alta dimensionalità.</w:t>
+        <w:t>I risultati ottenuti permettono di rispondere in modo diretto alle due domande di ricerca. Per la RQ1, il classificatore più efficace è risultato essere Random Forest, che ha ottenuto le migliori prestazioni in termini di AUC e recall, dimostrandosi il più adatto a identificare metodi buggy sia in Bookkeeper che in OpenJPA. Il suo comportamento stabile e la capacità di gestire feature rumore confermano l’efficacia di modelli ensemble in contesti ad alta dimensionalità.</w:t>
       </w:r>
     </w:p>
     <w:p/>
@@ -941,7 +944,10 @@
     </w:p>
     <w:p>
       <w:r>
-        <w:t>Questo studio ha esplorato la possibilità di identificare metodi buggy all’interno di due progetti Java open source attraverso l’analisi di metriche statiche e la costruzione di modelli predittivi. Il risultato principale è che il classificatore Random Forest ha mostrato la maggiore efficacia, e che la presenza di feature correlabili ha un impatto significativo sulla probabilità di difettosità. Questi risultati suggeriscono che un’attenzione mirata alla riduzione delle feature problematiche può portare a un miglioramento concreto della manutenibilità del software.</w:t>
+        <w:t xml:space="preserve">Questo studio ha esplorato la possibilità di identificare metodi buggy all’interno di due progetti Java open source attraverso l’analisi di metriche statiche e la costruzione di modelli predittivi. Il risultato principale è che il classificatore Random Forest ha mostrato la maggiore efficacia, e che la presenza di feature correlabili ha un impatto significativo sulla probabilità di difettosità. Questi risultati </w:t>
+      </w:r>
+      <w:r>
+        <w:t>suggeriscono che un’attenzione mirata alla riduzione delle feature problematiche può portare a un miglioramento concreto della manutenibilità del software.</w:t>
       </w:r>
     </w:p>
     <w:p>
@@ -7474,6 +7480,7 @@
   <w:style w:type="character" w:default="1" w:styleId="Carpredefinitoparagrafo">
     <w:name w:val="Default Paragraph Font"/>
     <w:uiPriority w:val="1"/>
+    <w:semiHidden/>
     <w:unhideWhenUsed/>
   </w:style>
   <w:style w:type="table" w:default="1" w:styleId="Tabellanormale">

</xml_diff>